<commit_message>
Update Awal, Dana, Lampiran, Bab IV // albert
semua file lampiran ada di Tambahan+Lampiran dari albert
Cover udah bener, cuma kurang biodata pak dedi
Anggaran dana, Jadwal Kegiatan FIX (Bab IV)
Lampiran2 fix (ati2 pas pindah gambar, caption gambarnya suka pindah2
</commit_message>
<xml_diff>
--- a/AWAL.docx
+++ b/AWAL.docx
@@ -501,7 +501,46 @@
           <w:szCs w:val="24"/>
         </w:rPr>
         <w:tab/>
-        <w:t>Tahun Angkatan 2013</w:t>
+      </w:r>
+      <w:proofErr w:type="spellStart"/>
+      <w:r>
+        <w:rPr>
+          <w:rFonts w:ascii="Times New Roman" w:hAnsi="Times New Roman" w:cs="Times New Roman"/>
+          <w:color w:val="000000" w:themeColor="text1"/>
+          <w:sz w:val="24"/>
+          <w:szCs w:val="24"/>
+        </w:rPr>
+        <w:t>Tahun</w:t>
+      </w:r>
+      <w:proofErr w:type="spellEnd"/>
+      <w:r>
+        <w:rPr>
+          <w:rFonts w:ascii="Times New Roman" w:hAnsi="Times New Roman" w:cs="Times New Roman"/>
+          <w:color w:val="000000" w:themeColor="text1"/>
+          <w:sz w:val="24"/>
+          <w:szCs w:val="24"/>
+        </w:rPr>
+        <w:t xml:space="preserve"> </w:t>
+      </w:r>
+      <w:proofErr w:type="spellStart"/>
+      <w:r>
+        <w:rPr>
+          <w:rFonts w:ascii="Times New Roman" w:hAnsi="Times New Roman" w:cs="Times New Roman"/>
+          <w:color w:val="000000" w:themeColor="text1"/>
+          <w:sz w:val="24"/>
+          <w:szCs w:val="24"/>
+        </w:rPr>
+        <w:t>Angkatan</w:t>
+      </w:r>
+      <w:proofErr w:type="spellEnd"/>
+      <w:r>
+        <w:rPr>
+          <w:rFonts w:ascii="Times New Roman" w:hAnsi="Times New Roman" w:cs="Times New Roman"/>
+          <w:color w:val="000000" w:themeColor="text1"/>
+          <w:sz w:val="24"/>
+          <w:szCs w:val="24"/>
+        </w:rPr>
+        <w:t xml:space="preserve"> 2013</w:t>
       </w:r>
     </w:p>
     <w:p>
@@ -567,7 +606,46 @@
           <w:szCs w:val="24"/>
         </w:rPr>
         <w:tab/>
-        <w:t>Tahun Angkatan 2013</w:t>
+      </w:r>
+      <w:proofErr w:type="spellStart"/>
+      <w:r>
+        <w:rPr>
+          <w:rFonts w:ascii="Times New Roman" w:hAnsi="Times New Roman" w:cs="Times New Roman"/>
+          <w:color w:val="000000" w:themeColor="text1"/>
+          <w:sz w:val="24"/>
+          <w:szCs w:val="24"/>
+        </w:rPr>
+        <w:t>Tahun</w:t>
+      </w:r>
+      <w:proofErr w:type="spellEnd"/>
+      <w:r>
+        <w:rPr>
+          <w:rFonts w:ascii="Times New Roman" w:hAnsi="Times New Roman" w:cs="Times New Roman"/>
+          <w:color w:val="000000" w:themeColor="text1"/>
+          <w:sz w:val="24"/>
+          <w:szCs w:val="24"/>
+        </w:rPr>
+        <w:t xml:space="preserve"> </w:t>
+      </w:r>
+      <w:proofErr w:type="spellStart"/>
+      <w:r>
+        <w:rPr>
+          <w:rFonts w:ascii="Times New Roman" w:hAnsi="Times New Roman" w:cs="Times New Roman"/>
+          <w:color w:val="000000" w:themeColor="text1"/>
+          <w:sz w:val="24"/>
+          <w:szCs w:val="24"/>
+        </w:rPr>
+        <w:t>Angkatan</w:t>
+      </w:r>
+      <w:proofErr w:type="spellEnd"/>
+      <w:r>
+        <w:rPr>
+          <w:rFonts w:ascii="Times New Roman" w:hAnsi="Times New Roman" w:cs="Times New Roman"/>
+          <w:color w:val="000000" w:themeColor="text1"/>
+          <w:sz w:val="24"/>
+          <w:szCs w:val="24"/>
+        </w:rPr>
+        <w:t xml:space="preserve"> 2013</w:t>
       </w:r>
     </w:p>
     <w:p>
@@ -772,8 +850,42 @@
           <w:szCs w:val="16"/>
           <w:lang w:val="en-GB"/>
         </w:rPr>
-        <w:t>1. Judul Kegiatan</w:t>
-      </w:r>
+        <w:t xml:space="preserve">1. </w:t>
+      </w:r>
+      <w:proofErr w:type="spellStart"/>
+      <w:r>
+        <w:rPr>
+          <w:rFonts w:ascii="Times New Roman" w:hAnsi="Times New Roman" w:cs="Times New Roman"/>
+          <w:color w:val="000000" w:themeColor="text1"/>
+          <w:sz w:val="24"/>
+          <w:szCs w:val="16"/>
+          <w:lang w:val="en-GB"/>
+        </w:rPr>
+        <w:t>Judul</w:t>
+      </w:r>
+      <w:proofErr w:type="spellEnd"/>
+      <w:r>
+        <w:rPr>
+          <w:rFonts w:ascii="Times New Roman" w:hAnsi="Times New Roman" w:cs="Times New Roman"/>
+          <w:color w:val="000000" w:themeColor="text1"/>
+          <w:sz w:val="24"/>
+          <w:szCs w:val="16"/>
+          <w:lang w:val="en-GB"/>
+        </w:rPr>
+        <w:t xml:space="preserve"> </w:t>
+      </w:r>
+      <w:proofErr w:type="spellStart"/>
+      <w:r>
+        <w:rPr>
+          <w:rFonts w:ascii="Times New Roman" w:hAnsi="Times New Roman" w:cs="Times New Roman"/>
+          <w:color w:val="000000" w:themeColor="text1"/>
+          <w:sz w:val="24"/>
+          <w:szCs w:val="16"/>
+          <w:lang w:val="en-GB"/>
+        </w:rPr>
+        <w:t>Kegiatan</w:t>
+      </w:r>
+      <w:proofErr w:type="spellEnd"/>
       <w:r>
         <w:rPr>
           <w:rFonts w:ascii="Times New Roman" w:hAnsi="Times New Roman" w:cs="Times New Roman"/>
@@ -920,7 +1032,51 @@
           <w:szCs w:val="16"/>
           <w:lang w:val="en-GB"/>
         </w:rPr>
-        <w:t xml:space="preserve">2. Bidang Kegiatan </w:t>
+        <w:t xml:space="preserve">2. </w:t>
+      </w:r>
+      <w:proofErr w:type="spellStart"/>
+      <w:r>
+        <w:rPr>
+          <w:rFonts w:ascii="Times New Roman" w:hAnsi="Times New Roman" w:cs="Times New Roman"/>
+          <w:color w:val="000000" w:themeColor="text1"/>
+          <w:sz w:val="24"/>
+          <w:szCs w:val="16"/>
+          <w:lang w:val="en-GB"/>
+        </w:rPr>
+        <w:t>Bidang</w:t>
+      </w:r>
+      <w:proofErr w:type="spellEnd"/>
+      <w:r>
+        <w:rPr>
+          <w:rFonts w:ascii="Times New Roman" w:hAnsi="Times New Roman" w:cs="Times New Roman"/>
+          <w:color w:val="000000" w:themeColor="text1"/>
+          <w:sz w:val="24"/>
+          <w:szCs w:val="16"/>
+          <w:lang w:val="en-GB"/>
+        </w:rPr>
+        <w:t xml:space="preserve"> </w:t>
+      </w:r>
+      <w:proofErr w:type="spellStart"/>
+      <w:r>
+        <w:rPr>
+          <w:rFonts w:ascii="Times New Roman" w:hAnsi="Times New Roman" w:cs="Times New Roman"/>
+          <w:color w:val="000000" w:themeColor="text1"/>
+          <w:sz w:val="24"/>
+          <w:szCs w:val="16"/>
+          <w:lang w:val="en-GB"/>
+        </w:rPr>
+        <w:t>Kegiatan</w:t>
+      </w:r>
+      <w:proofErr w:type="spellEnd"/>
+      <w:r>
+        <w:rPr>
+          <w:rFonts w:ascii="Times New Roman" w:hAnsi="Times New Roman" w:cs="Times New Roman"/>
+          <w:color w:val="000000" w:themeColor="text1"/>
+          <w:sz w:val="24"/>
+          <w:szCs w:val="16"/>
+          <w:lang w:val="en-GB"/>
+        </w:rPr>
+        <w:t xml:space="preserve"> </w:t>
       </w:r>
       <w:r>
         <w:rPr>
@@ -959,8 +1115,64 @@
           <w:szCs w:val="16"/>
           <w:lang w:val="en-GB"/>
         </w:rPr>
-        <w:t>3. Ketua Pelaksana Kegiatan</w:t>
-      </w:r>
+        <w:t xml:space="preserve">3. </w:t>
+      </w:r>
+      <w:proofErr w:type="spellStart"/>
+      <w:r>
+        <w:rPr>
+          <w:rFonts w:ascii="Times New Roman" w:hAnsi="Times New Roman" w:cs="Times New Roman"/>
+          <w:color w:val="000000" w:themeColor="text1"/>
+          <w:sz w:val="24"/>
+          <w:szCs w:val="16"/>
+          <w:lang w:val="en-GB"/>
+        </w:rPr>
+        <w:t>Ketua</w:t>
+      </w:r>
+      <w:proofErr w:type="spellEnd"/>
+      <w:r>
+        <w:rPr>
+          <w:rFonts w:ascii="Times New Roman" w:hAnsi="Times New Roman" w:cs="Times New Roman"/>
+          <w:color w:val="000000" w:themeColor="text1"/>
+          <w:sz w:val="24"/>
+          <w:szCs w:val="16"/>
+          <w:lang w:val="en-GB"/>
+        </w:rPr>
+        <w:t xml:space="preserve"> </w:t>
+      </w:r>
+      <w:proofErr w:type="spellStart"/>
+      <w:r>
+        <w:rPr>
+          <w:rFonts w:ascii="Times New Roman" w:hAnsi="Times New Roman" w:cs="Times New Roman"/>
+          <w:color w:val="000000" w:themeColor="text1"/>
+          <w:sz w:val="24"/>
+          <w:szCs w:val="16"/>
+          <w:lang w:val="en-GB"/>
+        </w:rPr>
+        <w:t>Pelaksana</w:t>
+      </w:r>
+      <w:proofErr w:type="spellEnd"/>
+      <w:r>
+        <w:rPr>
+          <w:rFonts w:ascii="Times New Roman" w:hAnsi="Times New Roman" w:cs="Times New Roman"/>
+          <w:color w:val="000000" w:themeColor="text1"/>
+          <w:sz w:val="24"/>
+          <w:szCs w:val="16"/>
+          <w:lang w:val="en-GB"/>
+        </w:rPr>
+        <w:t xml:space="preserve"> </w:t>
+      </w:r>
+      <w:proofErr w:type="spellStart"/>
+      <w:r>
+        <w:rPr>
+          <w:rFonts w:ascii="Times New Roman" w:hAnsi="Times New Roman" w:cs="Times New Roman"/>
+          <w:color w:val="000000" w:themeColor="text1"/>
+          <w:sz w:val="24"/>
+          <w:szCs w:val="16"/>
+          <w:lang w:val="en-GB"/>
+        </w:rPr>
+        <w:t>Kegiatan</w:t>
+      </w:r>
+      <w:proofErr w:type="spellEnd"/>
     </w:p>
     <w:p>
       <w:pPr>
@@ -987,7 +1199,51 @@
           <w:szCs w:val="16"/>
           <w:lang w:val="en-GB"/>
         </w:rPr>
-        <w:t xml:space="preserve">a. Nama Lengkap </w:t>
+        <w:t xml:space="preserve">a. </w:t>
+      </w:r>
+      <w:proofErr w:type="spellStart"/>
+      <w:r>
+        <w:rPr>
+          <w:rFonts w:ascii="Times New Roman" w:hAnsi="Times New Roman" w:cs="Times New Roman"/>
+          <w:color w:val="000000" w:themeColor="text1"/>
+          <w:sz w:val="24"/>
+          <w:szCs w:val="16"/>
+          <w:lang w:val="en-GB"/>
+        </w:rPr>
+        <w:t>Nama</w:t>
+      </w:r>
+      <w:proofErr w:type="spellEnd"/>
+      <w:r>
+        <w:rPr>
+          <w:rFonts w:ascii="Times New Roman" w:hAnsi="Times New Roman" w:cs="Times New Roman"/>
+          <w:color w:val="000000" w:themeColor="text1"/>
+          <w:sz w:val="24"/>
+          <w:szCs w:val="16"/>
+          <w:lang w:val="en-GB"/>
+        </w:rPr>
+        <w:t xml:space="preserve"> </w:t>
+      </w:r>
+      <w:proofErr w:type="spellStart"/>
+      <w:r>
+        <w:rPr>
+          <w:rFonts w:ascii="Times New Roman" w:hAnsi="Times New Roman" w:cs="Times New Roman"/>
+          <w:color w:val="000000" w:themeColor="text1"/>
+          <w:sz w:val="24"/>
+          <w:szCs w:val="16"/>
+          <w:lang w:val="en-GB"/>
+        </w:rPr>
+        <w:t>Lengkap</w:t>
+      </w:r>
+      <w:proofErr w:type="spellEnd"/>
+      <w:r>
+        <w:rPr>
+          <w:rFonts w:ascii="Times New Roman" w:hAnsi="Times New Roman" w:cs="Times New Roman"/>
+          <w:color w:val="000000" w:themeColor="text1"/>
+          <w:sz w:val="24"/>
+          <w:szCs w:val="16"/>
+          <w:lang w:val="en-GB"/>
+        </w:rPr>
+        <w:t xml:space="preserve"> </w:t>
       </w:r>
       <w:r>
         <w:rPr>
@@ -1092,7 +1348,29 @@
           <w:szCs w:val="16"/>
           <w:lang w:val="en-GB"/>
         </w:rPr>
-        <w:t xml:space="preserve">c. Jurusan </w:t>
+        <w:t xml:space="preserve">c. </w:t>
+      </w:r>
+      <w:proofErr w:type="spellStart"/>
+      <w:r>
+        <w:rPr>
+          <w:rFonts w:ascii="Times New Roman" w:hAnsi="Times New Roman" w:cs="Times New Roman"/>
+          <w:color w:val="000000" w:themeColor="text1"/>
+          <w:sz w:val="24"/>
+          <w:szCs w:val="16"/>
+          <w:lang w:val="en-GB"/>
+        </w:rPr>
+        <w:t>Jurusan</w:t>
+      </w:r>
+      <w:proofErr w:type="spellEnd"/>
+      <w:r>
+        <w:rPr>
+          <w:rFonts w:ascii="Times New Roman" w:hAnsi="Times New Roman" w:cs="Times New Roman"/>
+          <w:color w:val="000000" w:themeColor="text1"/>
+          <w:sz w:val="24"/>
+          <w:szCs w:val="16"/>
+          <w:lang w:val="en-GB"/>
+        </w:rPr>
+        <w:t xml:space="preserve"> </w:t>
       </w:r>
       <w:r>
         <w:rPr>
@@ -1146,8 +1424,20 @@
           <w:szCs w:val="24"/>
           <w:lang w:val="en-GB"/>
         </w:rPr>
-        <w:t>d. Universitas</w:t>
-      </w:r>
+        <w:t xml:space="preserve">d. </w:t>
+      </w:r>
+      <w:proofErr w:type="spellStart"/>
+      <w:r>
+        <w:rPr>
+          <w:rFonts w:ascii="Times New Roman" w:hAnsi="Times New Roman" w:cs="Times New Roman"/>
+          <w:color w:val="000000" w:themeColor="text1"/>
+          <w:sz w:val="24"/>
+          <w:szCs w:val="24"/>
+          <w:lang w:val="en-GB"/>
+        </w:rPr>
+        <w:t>Universitas</w:t>
+      </w:r>
+      <w:proofErr w:type="spellEnd"/>
       <w:r>
         <w:rPr>
           <w:rFonts w:ascii="Times New Roman" w:hAnsi="Times New Roman" w:cs="Times New Roman"/>
@@ -1187,15 +1477,71 @@
           <w:lang w:val="en-GB"/>
         </w:rPr>
       </w:pPr>
-      <w:r>
-        <w:rPr>
-          <w:rFonts w:ascii="Times New Roman" w:hAnsi="Times New Roman" w:cs="Times New Roman"/>
-          <w:color w:val="000000" w:themeColor="text1"/>
-          <w:sz w:val="24"/>
-          <w:szCs w:val="16"/>
-          <w:lang w:val="en-GB"/>
-        </w:rPr>
-        <w:t xml:space="preserve">e. Alamat Rumah </w:t>
+      <w:proofErr w:type="gramStart"/>
+      <w:r>
+        <w:rPr>
+          <w:rFonts w:ascii="Times New Roman" w:hAnsi="Times New Roman" w:cs="Times New Roman"/>
+          <w:color w:val="000000" w:themeColor="text1"/>
+          <w:sz w:val="24"/>
+          <w:szCs w:val="16"/>
+          <w:lang w:val="en-GB"/>
+        </w:rPr>
+        <w:t>e</w:t>
+      </w:r>
+      <w:proofErr w:type="gramEnd"/>
+      <w:r>
+        <w:rPr>
+          <w:rFonts w:ascii="Times New Roman" w:hAnsi="Times New Roman" w:cs="Times New Roman"/>
+          <w:color w:val="000000" w:themeColor="text1"/>
+          <w:sz w:val="24"/>
+          <w:szCs w:val="16"/>
+          <w:lang w:val="en-GB"/>
+        </w:rPr>
+        <w:t xml:space="preserve">. </w:t>
+      </w:r>
+      <w:proofErr w:type="spellStart"/>
+      <w:r>
+        <w:rPr>
+          <w:rFonts w:ascii="Times New Roman" w:hAnsi="Times New Roman" w:cs="Times New Roman"/>
+          <w:color w:val="000000" w:themeColor="text1"/>
+          <w:sz w:val="24"/>
+          <w:szCs w:val="16"/>
+          <w:lang w:val="en-GB"/>
+        </w:rPr>
+        <w:t>Alamat</w:t>
+      </w:r>
+      <w:proofErr w:type="spellEnd"/>
+      <w:r>
+        <w:rPr>
+          <w:rFonts w:ascii="Times New Roman" w:hAnsi="Times New Roman" w:cs="Times New Roman"/>
+          <w:color w:val="000000" w:themeColor="text1"/>
+          <w:sz w:val="24"/>
+          <w:szCs w:val="16"/>
+          <w:lang w:val="en-GB"/>
+        </w:rPr>
+        <w:t xml:space="preserve"> </w:t>
+      </w:r>
+      <w:proofErr w:type="spellStart"/>
+      <w:r>
+        <w:rPr>
+          <w:rFonts w:ascii="Times New Roman" w:hAnsi="Times New Roman" w:cs="Times New Roman"/>
+          <w:color w:val="000000" w:themeColor="text1"/>
+          <w:sz w:val="24"/>
+          <w:szCs w:val="16"/>
+          <w:lang w:val="en-GB"/>
+        </w:rPr>
+        <w:t>Rumah</w:t>
+      </w:r>
+      <w:proofErr w:type="spellEnd"/>
+      <w:r>
+        <w:rPr>
+          <w:rFonts w:ascii="Times New Roman" w:hAnsi="Times New Roman" w:cs="Times New Roman"/>
+          <w:color w:val="000000" w:themeColor="text1"/>
+          <w:sz w:val="24"/>
+          <w:szCs w:val="16"/>
+          <w:lang w:val="en-GB"/>
+        </w:rPr>
+        <w:t xml:space="preserve"> </w:t>
       </w:r>
       <w:r>
         <w:rPr>
@@ -1261,7 +1607,41 @@
           <w:szCs w:val="16"/>
           <w:lang w:val="en-GB"/>
         </w:rPr>
-        <w:t>f. No Telp./HP</w:t>
+        <w:t xml:space="preserve">f. No </w:t>
+      </w:r>
+      <w:proofErr w:type="spellStart"/>
+      <w:r>
+        <w:rPr>
+          <w:rFonts w:ascii="Times New Roman" w:hAnsi="Times New Roman" w:cs="Times New Roman"/>
+          <w:color w:val="000000" w:themeColor="text1"/>
+          <w:sz w:val="24"/>
+          <w:szCs w:val="16"/>
+          <w:lang w:val="en-GB"/>
+        </w:rPr>
+        <w:t>Telp</w:t>
+      </w:r>
+      <w:proofErr w:type="spellEnd"/>
+      <w:proofErr w:type="gramStart"/>
+      <w:r>
+        <w:rPr>
+          <w:rFonts w:ascii="Times New Roman" w:hAnsi="Times New Roman" w:cs="Times New Roman"/>
+          <w:color w:val="000000" w:themeColor="text1"/>
+          <w:sz w:val="24"/>
+          <w:szCs w:val="16"/>
+          <w:lang w:val="en-GB"/>
+        </w:rPr>
+        <w:t>./</w:t>
+      </w:r>
+      <w:proofErr w:type="gramEnd"/>
+      <w:r>
+        <w:rPr>
+          <w:rFonts w:ascii="Times New Roman" w:hAnsi="Times New Roman" w:cs="Times New Roman"/>
+          <w:color w:val="000000" w:themeColor="text1"/>
+          <w:sz w:val="24"/>
+          <w:szCs w:val="16"/>
+          <w:lang w:val="en-GB"/>
+        </w:rPr>
+        <w:t>HP</w:t>
       </w:r>
       <w:r>
         <w:rPr>
@@ -1345,7 +1725,29 @@
           <w:szCs w:val="16"/>
           <w:lang w:val="en-GB"/>
         </w:rPr>
-        <w:t xml:space="preserve">g. Alamat email </w:t>
+        <w:t xml:space="preserve">g. </w:t>
+      </w:r>
+      <w:proofErr w:type="spellStart"/>
+      <w:r>
+        <w:rPr>
+          <w:rFonts w:ascii="Times New Roman" w:hAnsi="Times New Roman" w:cs="Times New Roman"/>
+          <w:color w:val="000000" w:themeColor="text1"/>
+          <w:sz w:val="24"/>
+          <w:szCs w:val="16"/>
+          <w:lang w:val="en-GB"/>
+        </w:rPr>
+        <w:t>Alamat</w:t>
+      </w:r>
+      <w:proofErr w:type="spellEnd"/>
+      <w:r>
+        <w:rPr>
+          <w:rFonts w:ascii="Times New Roman" w:hAnsi="Times New Roman" w:cs="Times New Roman"/>
+          <w:color w:val="000000" w:themeColor="text1"/>
+          <w:sz w:val="24"/>
+          <w:szCs w:val="16"/>
+          <w:lang w:val="en-GB"/>
+        </w:rPr>
+        <w:t xml:space="preserve"> email </w:t>
       </w:r>
       <w:r>
         <w:rPr>
@@ -1392,8 +1794,86 @@
           <w:szCs w:val="16"/>
           <w:lang w:val="en-GB"/>
         </w:rPr>
-        <w:t>4. Anggota Pelaksana Kegiatan/Penulis</w:t>
-      </w:r>
+        <w:t xml:space="preserve">4. </w:t>
+      </w:r>
+      <w:proofErr w:type="spellStart"/>
+      <w:r>
+        <w:rPr>
+          <w:rFonts w:ascii="Times New Roman" w:hAnsi="Times New Roman" w:cs="Times New Roman"/>
+          <w:color w:val="000000" w:themeColor="text1"/>
+          <w:sz w:val="24"/>
+          <w:szCs w:val="16"/>
+          <w:lang w:val="en-GB"/>
+        </w:rPr>
+        <w:t>Anggota</w:t>
+      </w:r>
+      <w:proofErr w:type="spellEnd"/>
+      <w:r>
+        <w:rPr>
+          <w:rFonts w:ascii="Times New Roman" w:hAnsi="Times New Roman" w:cs="Times New Roman"/>
+          <w:color w:val="000000" w:themeColor="text1"/>
+          <w:sz w:val="24"/>
+          <w:szCs w:val="16"/>
+          <w:lang w:val="en-GB"/>
+        </w:rPr>
+        <w:t xml:space="preserve"> </w:t>
+      </w:r>
+      <w:proofErr w:type="spellStart"/>
+      <w:r>
+        <w:rPr>
+          <w:rFonts w:ascii="Times New Roman" w:hAnsi="Times New Roman" w:cs="Times New Roman"/>
+          <w:color w:val="000000" w:themeColor="text1"/>
+          <w:sz w:val="24"/>
+          <w:szCs w:val="16"/>
+          <w:lang w:val="en-GB"/>
+        </w:rPr>
+        <w:t>Pelaksana</w:t>
+      </w:r>
+      <w:proofErr w:type="spellEnd"/>
+      <w:r>
+        <w:rPr>
+          <w:rFonts w:ascii="Times New Roman" w:hAnsi="Times New Roman" w:cs="Times New Roman"/>
+          <w:color w:val="000000" w:themeColor="text1"/>
+          <w:sz w:val="24"/>
+          <w:szCs w:val="16"/>
+          <w:lang w:val="en-GB"/>
+        </w:rPr>
+        <w:t xml:space="preserve"> </w:t>
+      </w:r>
+      <w:proofErr w:type="spellStart"/>
+      <w:r>
+        <w:rPr>
+          <w:rFonts w:ascii="Times New Roman" w:hAnsi="Times New Roman" w:cs="Times New Roman"/>
+          <w:color w:val="000000" w:themeColor="text1"/>
+          <w:sz w:val="24"/>
+          <w:szCs w:val="16"/>
+          <w:lang w:val="en-GB"/>
+        </w:rPr>
+        <w:t>Kegiatan</w:t>
+      </w:r>
+      <w:proofErr w:type="spellEnd"/>
+      <w:r>
+        <w:rPr>
+          <w:rFonts w:ascii="Times New Roman" w:hAnsi="Times New Roman" w:cs="Times New Roman"/>
+          <w:color w:val="000000" w:themeColor="text1"/>
+          <w:sz w:val="24"/>
+          <w:szCs w:val="16"/>
+          <w:lang w:val="en-GB"/>
+        </w:rPr>
+        <w:t>/</w:t>
+      </w:r>
+      <w:proofErr w:type="spellStart"/>
+      <w:r>
+        <w:rPr>
+          <w:rFonts w:ascii="Times New Roman" w:hAnsi="Times New Roman" w:cs="Times New Roman"/>
+          <w:color w:val="000000" w:themeColor="text1"/>
+          <w:sz w:val="24"/>
+          <w:szCs w:val="16"/>
+          <w:lang w:val="en-GB"/>
+        </w:rPr>
+        <w:t>Penulis</w:t>
+      </w:r>
+      <w:proofErr w:type="spellEnd"/>
       <w:r>
         <w:rPr>
           <w:rFonts w:ascii="Times New Roman" w:hAnsi="Times New Roman" w:cs="Times New Roman"/>
@@ -1440,8 +1920,42 @@
           <w:szCs w:val="16"/>
           <w:lang w:val="en-GB"/>
         </w:rPr>
-        <w:t>5. Dosen Pendamping</w:t>
-      </w:r>
+        <w:t xml:space="preserve">5. </w:t>
+      </w:r>
+      <w:proofErr w:type="spellStart"/>
+      <w:r>
+        <w:rPr>
+          <w:rFonts w:ascii="Times New Roman" w:hAnsi="Times New Roman" w:cs="Times New Roman"/>
+          <w:color w:val="000000" w:themeColor="text1"/>
+          <w:sz w:val="24"/>
+          <w:szCs w:val="16"/>
+          <w:lang w:val="en-GB"/>
+        </w:rPr>
+        <w:t>Dosen</w:t>
+      </w:r>
+      <w:proofErr w:type="spellEnd"/>
+      <w:r>
+        <w:rPr>
+          <w:rFonts w:ascii="Times New Roman" w:hAnsi="Times New Roman" w:cs="Times New Roman"/>
+          <w:color w:val="000000" w:themeColor="text1"/>
+          <w:sz w:val="24"/>
+          <w:szCs w:val="16"/>
+          <w:lang w:val="en-GB"/>
+        </w:rPr>
+        <w:t xml:space="preserve"> </w:t>
+      </w:r>
+      <w:proofErr w:type="spellStart"/>
+      <w:r>
+        <w:rPr>
+          <w:rFonts w:ascii="Times New Roman" w:hAnsi="Times New Roman" w:cs="Times New Roman"/>
+          <w:color w:val="000000" w:themeColor="text1"/>
+          <w:sz w:val="24"/>
+          <w:szCs w:val="16"/>
+          <w:lang w:val="en-GB"/>
+        </w:rPr>
+        <w:t>Pendamping</w:t>
+      </w:r>
+      <w:proofErr w:type="spellEnd"/>
     </w:p>
     <w:p>
       <w:pPr>
@@ -1454,15 +1968,105 @@
           <w:szCs w:val="24"/>
         </w:rPr>
       </w:pPr>
-      <w:r>
-        <w:rPr>
-          <w:rFonts w:ascii="Times New Roman" w:hAnsi="Times New Roman" w:cs="Times New Roman"/>
-          <w:color w:val="000000" w:themeColor="text1"/>
-          <w:sz w:val="24"/>
-          <w:szCs w:val="16"/>
-          <w:lang w:val="en-GB"/>
-        </w:rPr>
-        <w:t xml:space="preserve">a. Nama Lengkap dan Gelar </w:t>
+      <w:proofErr w:type="gramStart"/>
+      <w:r>
+        <w:rPr>
+          <w:rFonts w:ascii="Times New Roman" w:hAnsi="Times New Roman" w:cs="Times New Roman"/>
+          <w:color w:val="000000" w:themeColor="text1"/>
+          <w:sz w:val="24"/>
+          <w:szCs w:val="16"/>
+          <w:lang w:val="en-GB"/>
+        </w:rPr>
+        <w:t xml:space="preserve">a. </w:t>
+      </w:r>
+      <w:proofErr w:type="spellStart"/>
+      <w:r>
+        <w:rPr>
+          <w:rFonts w:ascii="Times New Roman" w:hAnsi="Times New Roman" w:cs="Times New Roman"/>
+          <w:color w:val="000000" w:themeColor="text1"/>
+          <w:sz w:val="24"/>
+          <w:szCs w:val="16"/>
+          <w:lang w:val="en-GB"/>
+        </w:rPr>
+        <w:t>Nama</w:t>
+      </w:r>
+      <w:proofErr w:type="spellEnd"/>
+      <w:proofErr w:type="gramEnd"/>
+      <w:r>
+        <w:rPr>
+          <w:rFonts w:ascii="Times New Roman" w:hAnsi="Times New Roman" w:cs="Times New Roman"/>
+          <w:color w:val="000000" w:themeColor="text1"/>
+          <w:sz w:val="24"/>
+          <w:szCs w:val="16"/>
+          <w:lang w:val="en-GB"/>
+        </w:rPr>
+        <w:t xml:space="preserve"> </w:t>
+      </w:r>
+      <w:proofErr w:type="spellStart"/>
+      <w:r>
+        <w:rPr>
+          <w:rFonts w:ascii="Times New Roman" w:hAnsi="Times New Roman" w:cs="Times New Roman"/>
+          <w:color w:val="000000" w:themeColor="text1"/>
+          <w:sz w:val="24"/>
+          <w:szCs w:val="16"/>
+          <w:lang w:val="en-GB"/>
+        </w:rPr>
+        <w:t>Lengkap</w:t>
+      </w:r>
+      <w:proofErr w:type="spellEnd"/>
+      <w:r>
+        <w:rPr>
+          <w:rFonts w:ascii="Times New Roman" w:hAnsi="Times New Roman" w:cs="Times New Roman"/>
+          <w:color w:val="000000" w:themeColor="text1"/>
+          <w:sz w:val="24"/>
+          <w:szCs w:val="16"/>
+          <w:lang w:val="en-GB"/>
+        </w:rPr>
+        <w:t xml:space="preserve"> </w:t>
+      </w:r>
+      <w:proofErr w:type="spellStart"/>
+      <w:r>
+        <w:rPr>
+          <w:rFonts w:ascii="Times New Roman" w:hAnsi="Times New Roman" w:cs="Times New Roman"/>
+          <w:color w:val="000000" w:themeColor="text1"/>
+          <w:sz w:val="24"/>
+          <w:szCs w:val="16"/>
+          <w:lang w:val="en-GB"/>
+        </w:rPr>
+        <w:t>dan</w:t>
+      </w:r>
+      <w:proofErr w:type="spellEnd"/>
+      <w:r>
+        <w:rPr>
+          <w:rFonts w:ascii="Times New Roman" w:hAnsi="Times New Roman" w:cs="Times New Roman"/>
+          <w:color w:val="000000" w:themeColor="text1"/>
+          <w:sz w:val="24"/>
+          <w:szCs w:val="16"/>
+          <w:lang w:val="en-GB"/>
+        </w:rPr>
+        <w:t xml:space="preserve"> </w:t>
+      </w:r>
+      <w:proofErr w:type="spellStart"/>
+      <w:r>
+        <w:rPr>
+          <w:rFonts w:ascii="Times New Roman" w:hAnsi="Times New Roman" w:cs="Times New Roman"/>
+          <w:color w:val="000000" w:themeColor="text1"/>
+          <w:sz w:val="24"/>
+          <w:szCs w:val="16"/>
+          <w:lang w:val="en-GB"/>
+        </w:rPr>
+        <w:t>Gelar</w:t>
+      </w:r>
+      <w:proofErr w:type="spellEnd"/>
+      <w:r>
+        <w:rPr>
+          <w:rFonts w:ascii="Times New Roman" w:hAnsi="Times New Roman" w:cs="Times New Roman"/>
+          <w:color w:val="000000" w:themeColor="text1"/>
+          <w:sz w:val="24"/>
+          <w:szCs w:val="16"/>
+          <w:lang w:val="en-GB"/>
+        </w:rPr>
+        <w:t xml:space="preserve"> </w:t>
       </w:r>
       <w:r>
         <w:rPr>
@@ -1585,15 +2189,71 @@
           <w:szCs w:val="16"/>
         </w:rPr>
       </w:pPr>
-      <w:r>
-        <w:rPr>
-          <w:rFonts w:ascii="Times New Roman" w:hAnsi="Times New Roman" w:cs="Times New Roman"/>
-          <w:color w:val="000000" w:themeColor="text1"/>
-          <w:sz w:val="24"/>
-          <w:szCs w:val="16"/>
-          <w:lang w:val="en-GB"/>
-        </w:rPr>
-        <w:t xml:space="preserve">c. Alamat Rumah </w:t>
+      <w:proofErr w:type="gramStart"/>
+      <w:r>
+        <w:rPr>
+          <w:rFonts w:ascii="Times New Roman" w:hAnsi="Times New Roman" w:cs="Times New Roman"/>
+          <w:color w:val="000000" w:themeColor="text1"/>
+          <w:sz w:val="24"/>
+          <w:szCs w:val="16"/>
+          <w:lang w:val="en-GB"/>
+        </w:rPr>
+        <w:t>c</w:t>
+      </w:r>
+      <w:proofErr w:type="gramEnd"/>
+      <w:r>
+        <w:rPr>
+          <w:rFonts w:ascii="Times New Roman" w:hAnsi="Times New Roman" w:cs="Times New Roman"/>
+          <w:color w:val="000000" w:themeColor="text1"/>
+          <w:sz w:val="24"/>
+          <w:szCs w:val="16"/>
+          <w:lang w:val="en-GB"/>
+        </w:rPr>
+        <w:t xml:space="preserve">. </w:t>
+      </w:r>
+      <w:proofErr w:type="spellStart"/>
+      <w:r>
+        <w:rPr>
+          <w:rFonts w:ascii="Times New Roman" w:hAnsi="Times New Roman" w:cs="Times New Roman"/>
+          <w:color w:val="000000" w:themeColor="text1"/>
+          <w:sz w:val="24"/>
+          <w:szCs w:val="16"/>
+          <w:lang w:val="en-GB"/>
+        </w:rPr>
+        <w:t>Alamat</w:t>
+      </w:r>
+      <w:proofErr w:type="spellEnd"/>
+      <w:r>
+        <w:rPr>
+          <w:rFonts w:ascii="Times New Roman" w:hAnsi="Times New Roman" w:cs="Times New Roman"/>
+          <w:color w:val="000000" w:themeColor="text1"/>
+          <w:sz w:val="24"/>
+          <w:szCs w:val="16"/>
+          <w:lang w:val="en-GB"/>
+        </w:rPr>
+        <w:t xml:space="preserve"> </w:t>
+      </w:r>
+      <w:proofErr w:type="spellStart"/>
+      <w:r>
+        <w:rPr>
+          <w:rFonts w:ascii="Times New Roman" w:hAnsi="Times New Roman" w:cs="Times New Roman"/>
+          <w:color w:val="000000" w:themeColor="text1"/>
+          <w:sz w:val="24"/>
+          <w:szCs w:val="16"/>
+          <w:lang w:val="en-GB"/>
+        </w:rPr>
+        <w:t>Rumah</w:t>
+      </w:r>
+      <w:proofErr w:type="spellEnd"/>
+      <w:r>
+        <w:rPr>
+          <w:rFonts w:ascii="Times New Roman" w:hAnsi="Times New Roman" w:cs="Times New Roman"/>
+          <w:color w:val="000000" w:themeColor="text1"/>
+          <w:sz w:val="24"/>
+          <w:szCs w:val="16"/>
+          <w:lang w:val="en-GB"/>
+        </w:rPr>
+        <w:t xml:space="preserve"> </w:t>
       </w:r>
       <w:r>
         <w:rPr>
@@ -1641,7 +2301,41 @@
           <w:szCs w:val="16"/>
           <w:lang w:val="en-GB"/>
         </w:rPr>
-        <w:t xml:space="preserve">d. No Telp./HP </w:t>
+        <w:t xml:space="preserve">d. No </w:t>
+      </w:r>
+      <w:proofErr w:type="spellStart"/>
+      <w:r>
+        <w:rPr>
+          <w:rFonts w:ascii="Times New Roman" w:hAnsi="Times New Roman" w:cs="Times New Roman"/>
+          <w:color w:val="000000" w:themeColor="text1"/>
+          <w:sz w:val="24"/>
+          <w:szCs w:val="16"/>
+          <w:lang w:val="en-GB"/>
+        </w:rPr>
+        <w:t>Telp</w:t>
+      </w:r>
+      <w:proofErr w:type="spellEnd"/>
+      <w:proofErr w:type="gramStart"/>
+      <w:r>
+        <w:rPr>
+          <w:rFonts w:ascii="Times New Roman" w:hAnsi="Times New Roman" w:cs="Times New Roman"/>
+          <w:color w:val="000000" w:themeColor="text1"/>
+          <w:sz w:val="24"/>
+          <w:szCs w:val="16"/>
+          <w:lang w:val="en-GB"/>
+        </w:rPr>
+        <w:t>./</w:t>
+      </w:r>
+      <w:proofErr w:type="gramEnd"/>
+      <w:r>
+        <w:rPr>
+          <w:rFonts w:ascii="Times New Roman" w:hAnsi="Times New Roman" w:cs="Times New Roman"/>
+          <w:color w:val="000000" w:themeColor="text1"/>
+          <w:sz w:val="24"/>
+          <w:szCs w:val="16"/>
+          <w:lang w:val="en-GB"/>
+        </w:rPr>
+        <w:t xml:space="preserve">HP </w:t>
       </w:r>
       <w:r>
         <w:rPr>
@@ -1689,15 +2383,49 @@
           <w:sz w:val="24"/>
         </w:rPr>
       </w:pPr>
-      <w:r>
-        <w:rPr>
-          <w:rFonts w:ascii="Times New Roman" w:hAnsi="Times New Roman" w:cs="Times New Roman"/>
-          <w:color w:val="000000" w:themeColor="text1"/>
-          <w:sz w:val="24"/>
-          <w:szCs w:val="16"/>
-          <w:lang w:val="en-GB"/>
-        </w:rPr>
-        <w:t>6.Biaya Kegiatan Total</w:t>
+      <w:proofErr w:type="gramStart"/>
+      <w:r>
+        <w:rPr>
+          <w:rFonts w:ascii="Times New Roman" w:hAnsi="Times New Roman" w:cs="Times New Roman"/>
+          <w:color w:val="000000" w:themeColor="text1"/>
+          <w:sz w:val="24"/>
+          <w:szCs w:val="16"/>
+          <w:lang w:val="en-GB"/>
+        </w:rPr>
+        <w:t>6.Biaya</w:t>
+      </w:r>
+      <w:proofErr w:type="gramEnd"/>
+      <w:r>
+        <w:rPr>
+          <w:rFonts w:ascii="Times New Roman" w:hAnsi="Times New Roman" w:cs="Times New Roman"/>
+          <w:color w:val="000000" w:themeColor="text1"/>
+          <w:sz w:val="24"/>
+          <w:szCs w:val="16"/>
+          <w:lang w:val="en-GB"/>
+        </w:rPr>
+        <w:t xml:space="preserve"> </w:t>
+      </w:r>
+      <w:proofErr w:type="spellStart"/>
+      <w:r>
+        <w:rPr>
+          <w:rFonts w:ascii="Times New Roman" w:hAnsi="Times New Roman" w:cs="Times New Roman"/>
+          <w:color w:val="000000" w:themeColor="text1"/>
+          <w:sz w:val="24"/>
+          <w:szCs w:val="16"/>
+          <w:lang w:val="en-GB"/>
+        </w:rPr>
+        <w:t>Kegiatan</w:t>
+      </w:r>
+      <w:proofErr w:type="spellEnd"/>
+      <w:r>
+        <w:rPr>
+          <w:rFonts w:ascii="Times New Roman" w:hAnsi="Times New Roman" w:cs="Times New Roman"/>
+          <w:color w:val="000000" w:themeColor="text1"/>
+          <w:sz w:val="24"/>
+          <w:szCs w:val="16"/>
+          <w:lang w:val="en-GB"/>
+        </w:rPr>
+        <w:t xml:space="preserve"> Total</w:t>
       </w:r>
     </w:p>
     <w:p>
@@ -1735,7 +2463,29 @@
           <w:szCs w:val="16"/>
           <w:lang w:val="en-GB"/>
         </w:rPr>
-        <w:t>. Sumber lain</w:t>
+        <w:t xml:space="preserve">. </w:t>
+      </w:r>
+      <w:proofErr w:type="spellStart"/>
+      <w:r>
+        <w:rPr>
+          <w:rFonts w:ascii="Times New Roman" w:hAnsi="Times New Roman" w:cs="Times New Roman"/>
+          <w:color w:val="000000" w:themeColor="text1"/>
+          <w:sz w:val="24"/>
+          <w:szCs w:val="16"/>
+          <w:lang w:val="en-GB"/>
+        </w:rPr>
+        <w:t>Sumber</w:t>
+      </w:r>
+      <w:proofErr w:type="spellEnd"/>
+      <w:r>
+        <w:rPr>
+          <w:rFonts w:ascii="Times New Roman" w:hAnsi="Times New Roman" w:cs="Times New Roman"/>
+          <w:color w:val="000000" w:themeColor="text1"/>
+          <w:sz w:val="24"/>
+          <w:szCs w:val="16"/>
+          <w:lang w:val="en-GB"/>
+        </w:rPr>
+        <w:t xml:space="preserve"> lain</w:t>
       </w:r>
       <w:r>
         <w:rPr>
@@ -1755,7 +2505,25 @@
           <w:sz w:val="24"/>
           <w:szCs w:val="16"/>
         </w:rPr>
-        <w:t>Rp. 1.000.000, 00</w:t>
+        <w:t xml:space="preserve">Rp. </w:t>
+      </w:r>
+      <w:r>
+        <w:rPr>
+          <w:rFonts w:ascii="Times New Roman" w:hAnsi="Times New Roman" w:cs="Times New Roman"/>
+          <w:color w:val="000000" w:themeColor="text1"/>
+          <w:sz w:val="24"/>
+          <w:szCs w:val="16"/>
+        </w:rPr>
+        <w:t>2.020.000</w:t>
+      </w:r>
+      <w:r>
+        <w:rPr>
+          <w:rFonts w:ascii="Times New Roman" w:hAnsi="Times New Roman" w:cs="Times New Roman"/>
+          <w:color w:val="000000" w:themeColor="text1"/>
+          <w:sz w:val="24"/>
+          <w:szCs w:val="16"/>
+        </w:rPr>
+        <w:t>, 00</w:t>
       </w:r>
     </w:p>
     <w:p>
@@ -1782,7 +2550,73 @@
           <w:szCs w:val="16"/>
           <w:lang w:val="en-GB"/>
         </w:rPr>
-        <w:t xml:space="preserve">7. Jangka Waktu Pelaksanaan </w:t>
+        <w:t xml:space="preserve">7. </w:t>
+      </w:r>
+      <w:proofErr w:type="spellStart"/>
+      <w:r>
+        <w:rPr>
+          <w:rFonts w:ascii="Times New Roman" w:hAnsi="Times New Roman" w:cs="Times New Roman"/>
+          <w:color w:val="000000" w:themeColor="text1"/>
+          <w:sz w:val="24"/>
+          <w:szCs w:val="16"/>
+          <w:lang w:val="en-GB"/>
+        </w:rPr>
+        <w:t>Jangka</w:t>
+      </w:r>
+      <w:proofErr w:type="spellEnd"/>
+      <w:r>
+        <w:rPr>
+          <w:rFonts w:ascii="Times New Roman" w:hAnsi="Times New Roman" w:cs="Times New Roman"/>
+          <w:color w:val="000000" w:themeColor="text1"/>
+          <w:sz w:val="24"/>
+          <w:szCs w:val="16"/>
+          <w:lang w:val="en-GB"/>
+        </w:rPr>
+        <w:t xml:space="preserve"> </w:t>
+      </w:r>
+      <w:proofErr w:type="spellStart"/>
+      <w:r>
+        <w:rPr>
+          <w:rFonts w:ascii="Times New Roman" w:hAnsi="Times New Roman" w:cs="Times New Roman"/>
+          <w:color w:val="000000" w:themeColor="text1"/>
+          <w:sz w:val="24"/>
+          <w:szCs w:val="16"/>
+          <w:lang w:val="en-GB"/>
+        </w:rPr>
+        <w:t>Waktu</w:t>
+      </w:r>
+      <w:proofErr w:type="spellEnd"/>
+      <w:r>
+        <w:rPr>
+          <w:rFonts w:ascii="Times New Roman" w:hAnsi="Times New Roman" w:cs="Times New Roman"/>
+          <w:color w:val="000000" w:themeColor="text1"/>
+          <w:sz w:val="24"/>
+          <w:szCs w:val="16"/>
+          <w:lang w:val="en-GB"/>
+        </w:rPr>
+        <w:t xml:space="preserve"> </w:t>
+      </w:r>
+      <w:proofErr w:type="spellStart"/>
+      <w:r>
+        <w:rPr>
+          <w:rFonts w:ascii="Times New Roman" w:hAnsi="Times New Roman" w:cs="Times New Roman"/>
+          <w:color w:val="000000" w:themeColor="text1"/>
+          <w:sz w:val="24"/>
+          <w:szCs w:val="16"/>
+          <w:lang w:val="en-GB"/>
+        </w:rPr>
+        <w:t>Pelaksanaan</w:t>
+      </w:r>
+      <w:proofErr w:type="spellEnd"/>
+      <w:r>
+        <w:rPr>
+          <w:rFonts w:ascii="Times New Roman" w:hAnsi="Times New Roman" w:cs="Times New Roman"/>
+          <w:color w:val="000000" w:themeColor="text1"/>
+          <w:sz w:val="24"/>
+          <w:szCs w:val="16"/>
+          <w:lang w:val="en-GB"/>
+        </w:rPr>
+        <w:t xml:space="preserve"> </w:t>
       </w:r>
       <w:r>
         <w:rPr>
@@ -1802,8 +2636,10 @@
           <w:sz w:val="24"/>
           <w:szCs w:val="16"/>
         </w:rPr>
-        <w:t>------------ -----------</w:t>
-      </w:r>
+        <w:t>5 Bulan</w:t>
+      </w:r>
+      <w:bookmarkStart w:id="0" w:name="_GoBack"/>
+      <w:bookmarkEnd w:id="0"/>
     </w:p>
     <w:p>
       <w:pPr>
@@ -1894,6 +2730,7 @@
           <w:szCs w:val="16"/>
         </w:rPr>
       </w:pPr>
+      <w:proofErr w:type="spellStart"/>
       <w:r>
         <w:rPr>
           <w:rFonts w:ascii="Times New Roman" w:hAnsi="Times New Roman" w:cs="Times New Roman"/>
@@ -1904,6 +2741,7 @@
         </w:rPr>
         <w:t>Menyetujui</w:t>
       </w:r>
+      <w:proofErr w:type="spellEnd"/>
     </w:p>
     <w:p>
       <w:pPr>
@@ -1939,16 +2777,40 @@
           <w:lang w:val="en-GB"/>
         </w:rPr>
       </w:pPr>
-      <w:r>
-        <w:rPr>
-          <w:rFonts w:ascii="Times New Roman" w:hAnsi="Times New Roman" w:cs="Times New Roman"/>
-          <w:color w:val="000000" w:themeColor="text1"/>
-          <w:sz w:val="24"/>
-          <w:szCs w:val="16"/>
-          <w:lang w:val="en-GB"/>
-        </w:rPr>
-        <w:t>Ketua Program Studi</w:t>
-      </w:r>
+      <w:proofErr w:type="spellStart"/>
+      <w:r>
+        <w:rPr>
+          <w:rFonts w:ascii="Times New Roman" w:hAnsi="Times New Roman" w:cs="Times New Roman"/>
+          <w:color w:val="000000" w:themeColor="text1"/>
+          <w:sz w:val="24"/>
+          <w:szCs w:val="16"/>
+          <w:lang w:val="en-GB"/>
+        </w:rPr>
+        <w:t>Ketua</w:t>
+      </w:r>
+      <w:proofErr w:type="spellEnd"/>
+      <w:r>
+        <w:rPr>
+          <w:rFonts w:ascii="Times New Roman" w:hAnsi="Times New Roman" w:cs="Times New Roman"/>
+          <w:color w:val="000000" w:themeColor="text1"/>
+          <w:sz w:val="24"/>
+          <w:szCs w:val="16"/>
+          <w:lang w:val="en-GB"/>
+        </w:rPr>
+        <w:t xml:space="preserve"> Program </w:t>
+      </w:r>
+      <w:proofErr w:type="spellStart"/>
+      <w:r>
+        <w:rPr>
+          <w:rFonts w:ascii="Times New Roman" w:hAnsi="Times New Roman" w:cs="Times New Roman"/>
+          <w:color w:val="000000" w:themeColor="text1"/>
+          <w:sz w:val="24"/>
+          <w:szCs w:val="16"/>
+          <w:lang w:val="en-GB"/>
+        </w:rPr>
+        <w:t>Studi</w:t>
+      </w:r>
+      <w:proofErr w:type="spellEnd"/>
     </w:p>
     <w:p>
       <w:pPr>
@@ -1975,56 +2837,92 @@
           <w:sz w:val="24"/>
           <w:szCs w:val="16"/>
         </w:rPr>
-        <w:t>Informatika UMS</w:t>
-      </w:r>
-      <w:r>
-        <w:rPr>
-          <w:rFonts w:ascii="Times New Roman" w:hAnsi="Times New Roman" w:cs="Times New Roman"/>
-          <w:color w:val="000000" w:themeColor="text1"/>
-          <w:sz w:val="24"/>
-          <w:szCs w:val="16"/>
-          <w:lang w:val="en-GB"/>
+        <w:t>Informatika</w:t>
+      </w:r>
+      <w:r>
+        <w:rPr>
+          <w:rFonts w:ascii="Times New Roman" w:hAnsi="Times New Roman" w:cs="Times New Roman"/>
+          <w:color w:val="000000" w:themeColor="text1"/>
+          <w:sz w:val="24"/>
+          <w:szCs w:val="16"/>
+          <w:lang w:val="en-GB"/>
+        </w:rPr>
+        <w:tab/>
+      </w:r>
+      <w:r>
+        <w:rPr>
+          <w:rFonts w:ascii="Times New Roman" w:hAnsi="Times New Roman" w:cs="Times New Roman"/>
+          <w:color w:val="000000" w:themeColor="text1"/>
+          <w:sz w:val="24"/>
+          <w:szCs w:val="16"/>
+        </w:rPr>
+        <w:t xml:space="preserve">    </w:t>
+      </w:r>
+      <w:r>
+        <w:rPr>
+          <w:rFonts w:ascii="Times New Roman" w:hAnsi="Times New Roman" w:cs="Times New Roman"/>
+          <w:color w:val="000000" w:themeColor="text1"/>
+          <w:sz w:val="24"/>
+          <w:szCs w:val="16"/>
         </w:rPr>
         <w:t xml:space="preserve"> </w:t>
       </w:r>
-      <w:r>
-        <w:rPr>
-          <w:rFonts w:ascii="Times New Roman" w:hAnsi="Times New Roman" w:cs="Times New Roman"/>
-          <w:color w:val="000000" w:themeColor="text1"/>
-          <w:sz w:val="24"/>
-          <w:szCs w:val="16"/>
-          <w:lang w:val="en-GB"/>
-        </w:rPr>
-        <w:tab/>
-      </w:r>
-      <w:r>
-        <w:rPr>
-          <w:rFonts w:ascii="Times New Roman" w:hAnsi="Times New Roman" w:cs="Times New Roman"/>
-          <w:color w:val="000000" w:themeColor="text1"/>
-          <w:sz w:val="24"/>
-          <w:szCs w:val="16"/>
-        </w:rPr>
-        <w:t xml:space="preserve">    </w:t>
-      </w:r>
-      <w:r>
-        <w:rPr>
-          <w:rFonts w:ascii="Times New Roman" w:hAnsi="Times New Roman" w:cs="Times New Roman"/>
-          <w:color w:val="000000" w:themeColor="text1"/>
-          <w:sz w:val="24"/>
-          <w:szCs w:val="16"/>
+      <w:proofErr w:type="spellStart"/>
+      <w:r>
+        <w:rPr>
+          <w:rFonts w:ascii="Times New Roman" w:hAnsi="Times New Roman" w:cs="Times New Roman"/>
+          <w:color w:val="000000" w:themeColor="text1"/>
+          <w:sz w:val="24"/>
+          <w:szCs w:val="16"/>
+          <w:lang w:val="en-GB"/>
+        </w:rPr>
+        <w:t>Ketua</w:t>
+      </w:r>
+      <w:proofErr w:type="spellEnd"/>
+      <w:r>
+        <w:rPr>
+          <w:rFonts w:ascii="Times New Roman" w:hAnsi="Times New Roman" w:cs="Times New Roman"/>
+          <w:color w:val="000000" w:themeColor="text1"/>
+          <w:sz w:val="24"/>
+          <w:szCs w:val="16"/>
+          <w:lang w:val="en-GB"/>
         </w:rPr>
         <w:t xml:space="preserve"> </w:t>
       </w:r>
-      <w:r>
-        <w:rPr>
-          <w:rFonts w:ascii="Times New Roman" w:hAnsi="Times New Roman" w:cs="Times New Roman"/>
-          <w:color w:val="000000" w:themeColor="text1"/>
-          <w:sz w:val="24"/>
-          <w:szCs w:val="16"/>
-          <w:lang w:val="en-GB"/>
-        </w:rPr>
-        <w:t>Ketua Pelaksana Kegiatan</w:t>
-      </w:r>
+      <w:proofErr w:type="spellStart"/>
+      <w:r>
+        <w:rPr>
+          <w:rFonts w:ascii="Times New Roman" w:hAnsi="Times New Roman" w:cs="Times New Roman"/>
+          <w:color w:val="000000" w:themeColor="text1"/>
+          <w:sz w:val="24"/>
+          <w:szCs w:val="16"/>
+          <w:lang w:val="en-GB"/>
+        </w:rPr>
+        <w:t>Pelaksana</w:t>
+      </w:r>
+      <w:proofErr w:type="spellEnd"/>
+      <w:r>
+        <w:rPr>
+          <w:rFonts w:ascii="Times New Roman" w:hAnsi="Times New Roman" w:cs="Times New Roman"/>
+          <w:color w:val="000000" w:themeColor="text1"/>
+          <w:sz w:val="24"/>
+          <w:szCs w:val="16"/>
+          <w:lang w:val="en-GB"/>
+        </w:rPr>
+        <w:t xml:space="preserve"> </w:t>
+      </w:r>
+      <w:proofErr w:type="spellStart"/>
+      <w:r>
+        <w:rPr>
+          <w:rFonts w:ascii="Times New Roman" w:hAnsi="Times New Roman" w:cs="Times New Roman"/>
+          <w:color w:val="000000" w:themeColor="text1"/>
+          <w:sz w:val="24"/>
+          <w:szCs w:val="16"/>
+          <w:lang w:val="en-GB"/>
+        </w:rPr>
+        <w:t>Kegiatan</w:t>
+      </w:r>
+      <w:proofErr w:type="spellEnd"/>
     </w:p>
     <w:p>
       <w:pPr>
@@ -2334,35 +3232,89 @@
           <w:lang w:val="en-GB"/>
         </w:rPr>
       </w:pPr>
-      <w:r>
-        <w:rPr>
-          <w:rFonts w:ascii="Times New Roman" w:hAnsi="Times New Roman" w:cs="Times New Roman"/>
-          <w:color w:val="000000" w:themeColor="text1"/>
-          <w:sz w:val="24"/>
-          <w:szCs w:val="16"/>
-          <w:lang w:val="en-GB"/>
-        </w:rPr>
-        <w:t>Wakil Ketua I</w:t>
-      </w:r>
-      <w:r>
-        <w:rPr>
-          <w:rFonts w:ascii="Times New Roman" w:hAnsi="Times New Roman" w:cs="Times New Roman"/>
-          <w:color w:val="000000" w:themeColor="text1"/>
-          <w:sz w:val="24"/>
-          <w:szCs w:val="16"/>
-        </w:rPr>
-        <w:t xml:space="preserve">                                               </w:t>
-      </w:r>
-      <w:r>
-        <w:rPr>
-          <w:rFonts w:ascii="Times New Roman" w:hAnsi="Times New Roman" w:cs="Times New Roman"/>
-          <w:color w:val="000000" w:themeColor="text1"/>
-          <w:sz w:val="24"/>
-          <w:szCs w:val="16"/>
-          <w:lang w:val="en-GB"/>
-        </w:rPr>
-        <w:t>Dosen Pendamping</w:t>
-      </w:r>
+      <w:proofErr w:type="spellStart"/>
+      <w:r>
+        <w:rPr>
+          <w:rFonts w:ascii="Times New Roman" w:hAnsi="Times New Roman" w:cs="Times New Roman"/>
+          <w:color w:val="000000" w:themeColor="text1"/>
+          <w:sz w:val="24"/>
+          <w:szCs w:val="16"/>
+          <w:lang w:val="en-GB"/>
+        </w:rPr>
+        <w:t>Wakil</w:t>
+      </w:r>
+      <w:proofErr w:type="spellEnd"/>
+      <w:r>
+        <w:rPr>
+          <w:rFonts w:ascii="Times New Roman" w:hAnsi="Times New Roman" w:cs="Times New Roman"/>
+          <w:color w:val="000000" w:themeColor="text1"/>
+          <w:sz w:val="24"/>
+          <w:szCs w:val="16"/>
+          <w:lang w:val="en-GB"/>
+        </w:rPr>
+        <w:t xml:space="preserve"> </w:t>
+      </w:r>
+      <w:r>
+        <w:rPr>
+          <w:rFonts w:ascii="Times New Roman" w:hAnsi="Times New Roman" w:cs="Times New Roman"/>
+          <w:color w:val="000000" w:themeColor="text1"/>
+          <w:sz w:val="24"/>
+          <w:szCs w:val="16"/>
+        </w:rPr>
+        <w:t>Rektor III</w:t>
+      </w:r>
+      <w:r>
+        <w:rPr>
+          <w:rFonts w:ascii="Times New Roman" w:hAnsi="Times New Roman" w:cs="Times New Roman"/>
+          <w:color w:val="000000" w:themeColor="text1"/>
+          <w:sz w:val="24"/>
+          <w:szCs w:val="16"/>
+        </w:rPr>
+        <w:t xml:space="preserve">               </w:t>
+      </w:r>
+      <w:r>
+        <w:rPr>
+          <w:rFonts w:ascii="Times New Roman" w:hAnsi="Times New Roman" w:cs="Times New Roman"/>
+          <w:color w:val="000000" w:themeColor="text1"/>
+          <w:sz w:val="24"/>
+          <w:szCs w:val="16"/>
+        </w:rPr>
+        <w:t xml:space="preserve">                               </w:t>
+      </w:r>
+      <w:proofErr w:type="spellStart"/>
+      <w:r>
+        <w:rPr>
+          <w:rFonts w:ascii="Times New Roman" w:hAnsi="Times New Roman" w:cs="Times New Roman"/>
+          <w:color w:val="000000" w:themeColor="text1"/>
+          <w:sz w:val="24"/>
+          <w:szCs w:val="16"/>
+          <w:lang w:val="en-GB"/>
+        </w:rPr>
+        <w:t>Dosen</w:t>
+      </w:r>
+      <w:proofErr w:type="spellEnd"/>
+      <w:r>
+        <w:rPr>
+          <w:rFonts w:ascii="Times New Roman" w:hAnsi="Times New Roman" w:cs="Times New Roman"/>
+          <w:color w:val="000000" w:themeColor="text1"/>
+          <w:sz w:val="24"/>
+          <w:szCs w:val="16"/>
+          <w:lang w:val="en-GB"/>
+        </w:rPr>
+        <w:t xml:space="preserve"> </w:t>
+      </w:r>
+      <w:proofErr w:type="spellStart"/>
+      <w:r>
+        <w:rPr>
+          <w:rFonts w:ascii="Times New Roman" w:hAnsi="Times New Roman" w:cs="Times New Roman"/>
+          <w:color w:val="000000" w:themeColor="text1"/>
+          <w:sz w:val="24"/>
+          <w:szCs w:val="16"/>
+          <w:lang w:val="en-GB"/>
+        </w:rPr>
+        <w:t>Pendamping</w:t>
+      </w:r>
+      <w:proofErr w:type="spellEnd"/>
     </w:p>
     <w:p>
       <w:pPr>
@@ -2378,16 +3330,40 @@
           <w:lang w:val="en-GB"/>
         </w:rPr>
       </w:pPr>
-      <w:r>
-        <w:rPr>
-          <w:rFonts w:ascii="Times New Roman" w:hAnsi="Times New Roman" w:cs="Times New Roman"/>
-          <w:color w:val="000000" w:themeColor="text1"/>
-          <w:sz w:val="24"/>
-          <w:szCs w:val="16"/>
-          <w:lang w:val="en-GB"/>
-        </w:rPr>
-        <w:t>Bidang Akademik dan Kemahasiswaan</w:t>
-      </w:r>
+      <w:proofErr w:type="spellStart"/>
+      <w:r>
+        <w:rPr>
+          <w:rFonts w:ascii="Times New Roman" w:hAnsi="Times New Roman" w:cs="Times New Roman"/>
+          <w:color w:val="000000" w:themeColor="text1"/>
+          <w:sz w:val="24"/>
+          <w:szCs w:val="16"/>
+          <w:lang w:val="en-GB"/>
+        </w:rPr>
+        <w:t>Bidang</w:t>
+      </w:r>
+      <w:proofErr w:type="spellEnd"/>
+      <w:r>
+        <w:rPr>
+          <w:rFonts w:ascii="Times New Roman" w:hAnsi="Times New Roman" w:cs="Times New Roman"/>
+          <w:color w:val="000000" w:themeColor="text1"/>
+          <w:sz w:val="24"/>
+          <w:szCs w:val="16"/>
+          <w:lang w:val="en-GB"/>
+        </w:rPr>
+        <w:t xml:space="preserve"> </w:t>
+      </w:r>
+      <w:proofErr w:type="spellStart"/>
+      <w:r>
+        <w:rPr>
+          <w:rFonts w:ascii="Times New Roman" w:hAnsi="Times New Roman" w:cs="Times New Roman"/>
+          <w:color w:val="000000" w:themeColor="text1"/>
+          <w:sz w:val="24"/>
+          <w:szCs w:val="16"/>
+          <w:lang w:val="en-GB"/>
+        </w:rPr>
+        <w:t>Kemahasiswaan</w:t>
+      </w:r>
+      <w:proofErr w:type="spellEnd"/>
     </w:p>
     <w:p>
       <w:pPr>
@@ -2456,7 +3432,7 @@
           <w:color w:val="000000" w:themeColor="text1"/>
           <w:u w:val="single"/>
         </w:rPr>
-        <w:t>-</w:t>
+        <w:t>Prof. Dr. H. M. Wahyuddin, MS</w:t>
       </w:r>
       <w:r>
         <w:rPr>
@@ -2503,15 +3479,42 @@
           <w:color w:val="000000" w:themeColor="text1"/>
           <w:lang w:val="en-GB"/>
         </w:rPr>
-        <w:t xml:space="preserve">  NIDN. </w:t>
-      </w:r>
-      <w:r>
-        <w:rPr>
-          <w:rFonts w:ascii="Times New Roman" w:hAnsi="Times New Roman" w:cs="Times New Roman"/>
-          <w:b/>
-          <w:color w:val="000000" w:themeColor="text1"/>
-        </w:rPr>
-        <w:t xml:space="preserve">- </w:t>
+        <w:t>NI</w:t>
+      </w:r>
+      <w:r>
+        <w:rPr>
+          <w:rFonts w:ascii="Times New Roman" w:hAnsi="Times New Roman" w:cs="Times New Roman"/>
+          <w:b/>
+          <w:bCs/>
+          <w:color w:val="000000" w:themeColor="text1"/>
+        </w:rPr>
+        <w:t>K</w:t>
+      </w:r>
+      <w:r>
+        <w:rPr>
+          <w:rFonts w:ascii="Times New Roman" w:hAnsi="Times New Roman" w:cs="Times New Roman"/>
+          <w:b/>
+          <w:bCs/>
+          <w:color w:val="000000" w:themeColor="text1"/>
+          <w:lang w:val="en-GB"/>
+        </w:rPr>
+        <w:t xml:space="preserve">. </w:t>
+      </w:r>
+      <w:r>
+        <w:rPr>
+          <w:rFonts w:ascii="Times New Roman" w:hAnsi="Times New Roman" w:cs="Times New Roman"/>
+          <w:b/>
+          <w:color w:val="000000" w:themeColor="text1"/>
+        </w:rPr>
+        <w:t>391</w:t>
+      </w:r>
+      <w:r>
+        <w:rPr>
+          <w:rFonts w:ascii="Times New Roman" w:hAnsi="Times New Roman" w:cs="Times New Roman"/>
+          <w:b/>
+          <w:color w:val="000000" w:themeColor="text1"/>
+        </w:rPr>
+        <w:t xml:space="preserve"> </w:t>
       </w:r>
       <w:r>
         <w:rPr>
@@ -2521,8 +3524,6 @@
         </w:rPr>
         <w:tab/>
       </w:r>
-      <w:bookmarkStart w:id="0" w:name="_GoBack"/>
-      <w:bookmarkEnd w:id="0"/>
       <w:r>
         <w:rPr>
           <w:rFonts w:ascii="Times New Roman" w:hAnsi="Times New Roman" w:cs="Times New Roman"/>

</xml_diff>